<commit_message>
Full Resume Text Review
Display the full text of the resume in the review portal. Show improvements inline: original text (strikethrough) followed by editable suggested text (green).
</commit_message>
<xml_diff>
--- a/Resume-Tailor/backend/temp_Resume_tailored.docx
+++ b/Resume-Tailor/backend/temp_Resume_tailored.docx
@@ -239,7 +239,7 @@
           <w:color w:val="000000"/>
           <w:sz w:val="18"/>
         </w:rPr>
-        <w:t xml:space="preserve">Managed the full lifecycle of AI-powered solutions, ensuring quality and scalability for a digital platform streamlining end-of-life planning and preserving legacies. </w:t>
+        <w:t xml:space="preserve">Managed the full lifecycle of AI-powered solutions, collaborating with cross-functional teams to streamline end-of-life planning and preserve legacies. </w:t>
       </w:r>
     </w:p>
     <w:p>
@@ -547,7 +547,7 @@
           <w:color w:val="000000"/>
           <w:sz w:val="18"/>
         </w:rPr>
-        <w:t xml:space="preserve">Automated deployments using Docker and Kubernetes, and integrated EC2, S3 &amp; CloudWatch for seamless monitoring. </w:t>
+        <w:t xml:space="preserve">Automated AWS deployments using CodePipeline; integrated EC2, S3 &amp; CloudWatch for seamless monitoring. </w:t>
       </w:r>
     </w:p>
     <w:p>
@@ -623,7 +623,7 @@
           <w:color w:val="000000"/>
           <w:sz w:val="18"/>
         </w:rPr>
-        <w:t xml:space="preserve">Led a cross-functional team of 5 in sprint planning, progress tracking, and risk management, increasing sprint velocity by 20%. </w:t>
+        <w:t xml:space="preserve">Led a 5-member team in sprint planning and risk management, increasing sprint velocity by 20% and ensuring quality and scalability of AI solutions. </w:t>
       </w:r>
     </w:p>
     <w:p>
@@ -682,7 +682,7 @@
           <w:color w:val="000000"/>
           <w:sz w:val="18"/>
         </w:rPr>
-        <w:t xml:space="preserve">Built a GenAI-driven travel app that personalizes itineraries and guides users through contextual audio. </w:t>
+        <w:t xml:space="preserve">Managed a GenAI-driven travel app project, collaborating with cross-functional teams to personalize itineraries and guide users through contextual audio, while communicating updates to stakeholders. </w:t>
       </w:r>
     </w:p>
     <w:p>
@@ -876,7 +876,7 @@
           <w:color w:val="000000"/>
           <w:sz w:val="18"/>
         </w:rPr>
-        <w:t xml:space="preserve">Developed the backend in FastAPI, integrating retrieval pipelines with Airflow to ensure low-latency responses for real-time user queries. </w:t>
+        <w:t xml:space="preserve">Developed the backend in FastAPI, integrating retrieval pipelines and ensuring low-latency responses for real-time user queries. </w:t>
       </w:r>
     </w:p>
     <w:p>

</xml_diff>